<commit_message>
Choix des 4 questions pour le QCM
</commit_message>
<xml_diff>
--- a/QCM.docx
+++ b/QCM.docx
@@ -3,6 +3,13 @@
 <w:document xmlns:wpc="http://schemas.microsoft.com/office/word/2010/wordprocessingCanvas" xmlns:cx="http://schemas.microsoft.com/office/drawing/2014/chartex" xmlns:cx1="http://schemas.microsoft.com/office/drawing/2015/9/8/chartex" xmlns:cx2="http://schemas.microsoft.com/office/drawing/2015/10/21/chartex" xmlns:cx3="http://schemas.microsoft.com/office/drawing/2016/5/9/chartex" xmlns:cx4="http://schemas.microsoft.com/office/drawing/2016/5/10/chartex" xmlns:cx5="http://schemas.microsoft.com/office/drawing/2016/5/11/chartex" xmlns:cx6="http://schemas.microsoft.com/office/drawing/2016/5/12/chartex" xmlns:cx7="http://schemas.microsoft.com/office/drawing/2016/5/13/chartex" xmlns:cx8="http://schemas.microsoft.com/office/drawing/2016/5/14/chartex" xmlns:mc="http://schemas.openxmlformats.org/markup-compatibility/2006" xmlns:aink="http://schemas.microsoft.com/office/drawing/2016/ink" xmlns:am3d="http://schemas.microsoft.com/office/drawing/2017/model3d" xmlns:o="urn:schemas-microsoft-com:office:office" xmlns:oel="http://schemas.microsoft.com/office/2019/extlst" xmlns:r="http://schemas.openxmlformats.org/officeDocument/2006/relationships" xmlns:m="http://schemas.openxmlformats.org/officeDocument/2006/math" xmlns:v="urn:schemas-microsoft-com:vml" xmlns:wp14="http://schemas.microsoft.com/office/word/2010/wordprocessingDrawing" xmlns:wp="http://schemas.openxmlformats.org/drawingml/2006/wordprocessingDrawing" xmlns:w10="urn:schemas-microsoft-com:office:word" xmlns:w="http://schemas.openxmlformats.org/wordprocessingml/2006/main" xmlns:w14="http://schemas.microsoft.com/office/word/2010/wordml" xmlns:w15="http://schemas.microsoft.com/office/word/2012/wordml" xmlns:w16cex="http://schemas.microsoft.com/office/word/2018/wordml/cex" xmlns:w16cid="http://schemas.microsoft.com/office/word/2016/wordml/cid" xmlns:w16="http://schemas.microsoft.com/office/word/2018/wordml" xmlns:w16du="http://schemas.microsoft.com/office/word/2023/wordml/word16du" xmlns:w16sdtdh="http://schemas.microsoft.com/office/word/2020/wordml/sdtdatahash" xmlns:w16sdtfl="http://schemas.microsoft.com/office/word/2024/wordml/sdtformatlock" xmlns:w16se="http://schemas.microsoft.com/office/word/2015/wordml/symex" xmlns:wpg="http://schemas.microsoft.com/office/word/2010/wordprocessingGroup" xmlns:wpi="http://schemas.microsoft.com/office/word/2010/wordprocessingInk" xmlns:wne="http://schemas.microsoft.com/office/word/2006/wordml" xmlns:wps="http://schemas.microsoft.com/office/word/2010/wordprocessingShape" mc:Ignorable="w14 w15 w16se w16cid w16 w16cex w16sdtdh w16sdtfl w16du wp14">
   <w:body>
     <w:p>
+      <w:r>
+        <w:pict w14:anchorId="67058C57">
+          <v:rect id="_x0000_i1050" style="width:0;height:1.5pt" o:hralign="center" o:hrstd="t" o:hr="t" fillcolor="#a0a0a0" stroked="f"/>
+        </w:pict>
+      </w:r>
+    </w:p>
+    <w:p>
       <w:pPr>
         <w:pStyle w:val="Titre"/>
         <w:jc w:val="center"/>
@@ -22,6 +29,13 @@
       </w:r>
     </w:p>
     <w:p>
+      <w:r>
+        <w:pict w14:anchorId="350F2E19">
+          <v:rect id="_x0000_i1048" style="width:0;height:1.5pt" o:hralign="center" o:hrstd="t" o:hr="t" fillcolor="#a0a0a0" stroked="f"/>
+        </w:pict>
+      </w:r>
+    </w:p>
+    <w:p>
       <w:pPr>
         <w:spacing w:after="0"/>
         <w:rPr>
@@ -125,11 +139,91 @@
     <w:p>
       <w:r>
         <w:pict w14:anchorId="6FFDFE6B">
-          <v:rect id="_x0000_i1103" style="width:0;height:1.5pt" o:hralign="center" o:hrstd="t" o:hr="t" fillcolor="#a0a0a0" stroked="f"/>
+          <v:rect id="_x0000_i1025" style="width:0;height:1.5pt" o:hralign="center" o:hrstd="t" o:hr="t" fillcolor="#a0a0a0" stroked="f"/>
         </w:pict>
       </w:r>
     </w:p>
     <w:p>
+      <w:r>
+        <w:rPr>
+          <w:b/>
+          <w:bCs/>
+          <w:u w:val="single"/>
+        </w:rPr>
+        <w:t xml:space="preserve">Question </w:t>
+      </w:r>
+      <w:r>
+        <w:rPr>
+          <w:b/>
+          <w:bCs/>
+          <w:u w:val="single"/>
+        </w:rPr>
+        <w:t>1</w:t>
+      </w:r>
+      <w:r>
+        <w:rPr>
+          <w:b/>
+          <w:bCs/>
+          <w:u w:val="single"/>
+        </w:rPr>
+        <w:t xml:space="preserve"> :</w:t>
+      </w:r>
+      <w:r>
+        <w:t xml:space="preserve"> Quelle est l'idée principale de la </w:t>
+      </w:r>
+      <w:r>
+        <w:rPr>
+          <w:b/>
+          <w:bCs/>
+        </w:rPr>
+        <w:t>recherche taboue</w:t>
+      </w:r>
+      <w:r>
+        <w:t xml:space="preserve"> ?</w:t>
+      </w:r>
+    </w:p>
+    <w:p>
+      <w:r>
+        <w:t>A</w:t>
+      </w:r>
+      <w:r>
+        <w:t>)</w:t>
+      </w:r>
+      <w:r>
+        <w:t xml:space="preserve"> Explorer uniquement les meilleures solutions possibles</w:t>
+      </w:r>
+      <w:r>
+        <w:br/>
+        <w:t>B</w:t>
+      </w:r>
+      <w:r>
+        <w:t>)</w:t>
+      </w:r>
+      <w:r>
+        <w:t xml:space="preserve"> Utiliser une méthode aléatoire sans mémoire</w:t>
+      </w:r>
+      <w:r>
+        <w:br/>
+        <w:t>C</w:t>
+      </w:r>
+      <w:r>
+        <w:t>)</w:t>
+      </w:r>
+      <w:r>
+        <w:t xml:space="preserve"> Autoriser des mouvements non améliorants tout en évitant les retours en arrière</w:t>
+      </w:r>
+      <w:r>
+        <w:br/>
+        <w:t>D</w:t>
+      </w:r>
+      <w:r>
+        <w:t>)</w:t>
+      </w:r>
+      <w:r>
+        <w:t xml:space="preserve"> Appliquer des règles fixes sans adaptation</w:t>
+      </w:r>
+    </w:p>
+    <w:p>
       <w:pPr>
         <w:rPr>
           <w:b/>
@@ -140,29 +234,77 @@
         <w:rPr>
           <w:b/>
           <w:bCs/>
-        </w:rPr>
-        <w:t>Q</w:t>
-      </w:r>
-      <w:r>
-        <w:rPr>
-          <w:b/>
-          <w:bCs/>
-        </w:rPr>
-        <w:t xml:space="preserve">uestion </w:t>
-      </w:r>
-      <w:r>
-        <w:rPr>
-          <w:b/>
-          <w:bCs/>
-        </w:rPr>
-        <w:t xml:space="preserve">1 </w:t>
-      </w:r>
-      <w:r>
-        <w:rPr>
-          <w:b/>
-          <w:bCs/>
-        </w:rPr>
-        <w:t xml:space="preserve">: </w:t>
+          <w:u w:val="single"/>
+        </w:rPr>
+        <w:t>Réponse correcte :</w:t>
+      </w:r>
+      <w:r>
+        <w:rPr>
+          <w:b/>
+          <w:bCs/>
+        </w:rPr>
+        <w:t xml:space="preserve"> C) Autoriser des mouvements non améliorants tout en évitant les retours en arrière</w:t>
+      </w:r>
+    </w:p>
+    <w:p>
+      <w:pPr>
+        <w:rPr>
+          <w:b/>
+          <w:bCs/>
+          <w:u w:val="single"/>
+        </w:rPr>
+      </w:pPr>
+      <w:r>
+        <w:pict w14:anchorId="72AA8E9B">
+          <v:rect id="_x0000_i1053" style="width:0;height:1.5pt" o:hralign="center" o:hrstd="t" o:hr="t" fillcolor="#a0a0a0" stroked="f"/>
+        </w:pict>
+      </w:r>
+    </w:p>
+    <w:p>
+      <w:pPr>
+        <w:rPr>
+          <w:b/>
+          <w:bCs/>
+        </w:rPr>
+      </w:pPr>
+      <w:r>
+        <w:rPr>
+          <w:b/>
+          <w:bCs/>
+          <w:u w:val="single"/>
+        </w:rPr>
+        <w:t xml:space="preserve">Question </w:t>
+      </w:r>
+      <w:r>
+        <w:rPr>
+          <w:b/>
+          <w:bCs/>
+          <w:u w:val="single"/>
+        </w:rPr>
+        <w:t>2</w:t>
+      </w:r>
+      <w:r>
+        <w:rPr>
+          <w:b/>
+          <w:bCs/>
+          <w:u w:val="single"/>
+        </w:rPr>
+        <w:t xml:space="preserve"> </w:t>
+      </w:r>
+      <w:r>
+        <w:rPr>
+          <w:b/>
+          <w:bCs/>
+          <w:u w:val="single"/>
+        </w:rPr>
+        <w:t>:</w:t>
+      </w:r>
+      <w:r>
+        <w:rPr>
+          <w:b/>
+          <w:bCs/>
+        </w:rPr>
+        <w:t xml:space="preserve"> </w:t>
       </w:r>
       <w:r>
         <w:t>Quel est le rôle principal de la</w:t>
@@ -206,6 +348,7 @@
         <w:rPr>
           <w:b/>
           <w:bCs/>
+          <w:u w:val="single"/>
         </w:rPr>
         <w:t>Réponse correcte :</w:t>
       </w:r>
@@ -222,12 +365,98 @@
     </w:p>
     <w:p>
       <w:r>
-        <w:pict w14:anchorId="7E164CAC">
-          <v:rect id="_x0000_i1104" style="width:0;height:1.5pt" o:hralign="center" o:hrstd="t" o:hr="t" fillcolor="#a0a0a0" stroked="f"/>
+        <w:pict w14:anchorId="26279568">
+          <v:rect id="_x0000_i1028" style="width:0;height:1.5pt" o:hralign="center" o:hrstd="t" o:hr="t" fillcolor="#a0a0a0" stroked="f"/>
         </w:pict>
       </w:r>
     </w:p>
     <w:p>
+      <w:r>
+        <w:rPr>
+          <w:b/>
+          <w:bCs/>
+          <w:u w:val="single"/>
+        </w:rPr>
+        <w:t xml:space="preserve">Question </w:t>
+      </w:r>
+      <w:r>
+        <w:rPr>
+          <w:b/>
+          <w:bCs/>
+          <w:u w:val="single"/>
+        </w:rPr>
+        <w:t>3</w:t>
+      </w:r>
+      <w:r>
+        <w:rPr>
+          <w:b/>
+          <w:bCs/>
+          <w:u w:val="single"/>
+        </w:rPr>
+        <w:t xml:space="preserve"> :</w:t>
+      </w:r>
+      <w:r>
+        <w:t xml:space="preserve"> Quel est le rôle principal de la </w:t>
+      </w:r>
+      <w:r>
+        <w:rPr>
+          <w:b/>
+          <w:bCs/>
+        </w:rPr>
+        <w:t>mémoire à long terme</w:t>
+      </w:r>
+      <w:r>
+        <w:t xml:space="preserve"> dans la recherche tabou</w:t>
+      </w:r>
+      <w:r>
+        <w:t>e</w:t>
+      </w:r>
+      <w:r>
+        <w:t xml:space="preserve"> ?</w:t>
+      </w:r>
+    </w:p>
+    <w:p>
+      <w:r>
+        <w:t>A</w:t>
+      </w:r>
+      <w:r>
+        <w:t>)</w:t>
+      </w:r>
+      <w:r>
+        <w:t xml:space="preserve"> Éviter de revisiter des solutions taboues récentes</w:t>
+      </w:r>
+      <w:r>
+        <w:br/>
+        <w:t>B</w:t>
+      </w:r>
+      <w:r>
+        <w:t>)</w:t>
+      </w:r>
+      <w:r>
+        <w:t xml:space="preserve"> Favoriser uniquement les mouvements aléatoires</w:t>
+      </w:r>
+      <w:r>
+        <w:br/>
+        <w:t>C</w:t>
+      </w:r>
+      <w:r>
+        <w:t>)</w:t>
+      </w:r>
+      <w:r>
+        <w:t xml:space="preserve"> Mémoriser les mouvements ayant eu un effet positif ou négatif</w:t>
+      </w:r>
+      <w:r>
+        <w:br/>
+        <w:t>D</w:t>
+      </w:r>
+      <w:r>
+        <w:t>)</w:t>
+      </w:r>
+      <w:r>
+        <w:t xml:space="preserve"> Augmenter la taille de la mémoire courte</w:t>
+      </w:r>
+    </w:p>
+    <w:p>
       <w:pPr>
         <w:rPr>
           <w:b/>
@@ -238,29 +467,69 @@
         <w:rPr>
           <w:b/>
           <w:bCs/>
-        </w:rPr>
-        <w:t>Q</w:t>
-      </w:r>
-      <w:r>
-        <w:rPr>
-          <w:b/>
-          <w:bCs/>
-        </w:rPr>
-        <w:t xml:space="preserve">uestion </w:t>
-      </w:r>
-      <w:r>
-        <w:rPr>
-          <w:b/>
-          <w:bCs/>
-        </w:rPr>
-        <w:t>2</w:t>
-      </w:r>
-      <w:r>
-        <w:rPr>
-          <w:b/>
-          <w:bCs/>
-        </w:rPr>
-        <w:t xml:space="preserve"> : </w:t>
+          <w:u w:val="single"/>
+        </w:rPr>
+        <w:t>Réponse correcte :</w:t>
+      </w:r>
+      <w:r>
+        <w:rPr>
+          <w:b/>
+          <w:bCs/>
+        </w:rPr>
+        <w:t xml:space="preserve"> </w:t>
+      </w:r>
+      <w:r>
+        <w:rPr>
+          <w:b/>
+          <w:bCs/>
+        </w:rPr>
+        <w:t>C) Mémoriser les mouvements ayant eu un effet positif ou négatif</w:t>
+      </w:r>
+    </w:p>
+    <w:p>
+      <w:r>
+        <w:pict w14:anchorId="395B4114">
+          <v:rect id="_x0000_i1031" style="width:0;height:1.5pt" o:hralign="center" o:bullet="t" o:hrstd="t" o:hr="t" fillcolor="#a0a0a0" stroked="f"/>
+        </w:pict>
+      </w:r>
+    </w:p>
+    <w:p>
+      <w:pPr>
+        <w:rPr>
+          <w:b/>
+          <w:bCs/>
+        </w:rPr>
+      </w:pPr>
+      <w:r>
+        <w:rPr>
+          <w:b/>
+          <w:bCs/>
+          <w:u w:val="single"/>
+        </w:rPr>
+        <w:t xml:space="preserve">Question </w:t>
+      </w:r>
+      <w:r>
+        <w:rPr>
+          <w:b/>
+          <w:bCs/>
+          <w:u w:val="single"/>
+        </w:rPr>
+        <w:t>4</w:t>
+      </w:r>
+      <w:r>
+        <w:rPr>
+          <w:b/>
+          <w:bCs/>
+          <w:u w:val="single"/>
+        </w:rPr>
+        <w:t> :</w:t>
+      </w:r>
+      <w:r>
+        <w:rPr>
+          <w:b/>
+          <w:bCs/>
+        </w:rPr>
+        <w:t xml:space="preserve"> </w:t>
       </w:r>
       <w:r>
         <w:t xml:space="preserve">À quoi sert le </w:t>
@@ -273,13 +542,7 @@
         <w:t xml:space="preserve">critère d'aspiration </w:t>
       </w:r>
       <w:r>
-        <w:t xml:space="preserve">dans </w:t>
-      </w:r>
-      <w:r>
-        <w:t>la recherche taboue</w:t>
-      </w:r>
-      <w:r>
-        <w:t xml:space="preserve"> ?</w:t>
+        <w:t>dans la recherche taboue ?</w:t>
       </w:r>
     </w:p>
     <w:p>
@@ -304,6 +567,7 @@
         <w:rPr>
           <w:b/>
           <w:bCs/>
+          <w:u w:val="single"/>
         </w:rPr>
         <w:t>Réponse correcte :</w:t>
       </w:r>
@@ -319,644 +583,16 @@
       </w:r>
     </w:p>
     <w:p>
-      <w:r>
-        <w:pict w14:anchorId="38886D54">
-          <v:rect id="_x0000_i1105" style="width:0;height:1.5pt" o:hralign="center" o:hrstd="t" o:hr="t" fillcolor="#a0a0a0" stroked="f"/>
+      <w:pPr>
+        <w:rPr>
+          <w:b/>
+          <w:bCs/>
+        </w:rPr>
+      </w:pPr>
+      <w:r>
+        <w:pict w14:anchorId="570183CC">
+          <v:rect id="_x0000_i1051" style="width:0;height:1.5pt" o:hralign="center" o:hrstd="t" o:hr="t" fillcolor="#a0a0a0" stroked="f"/>
         </w:pict>
-      </w:r>
-    </w:p>
-    <w:p>
-      <w:pPr>
-        <w:rPr>
-          <w:b/>
-          <w:bCs/>
-        </w:rPr>
-      </w:pPr>
-      <w:r>
-        <w:rPr>
-          <w:b/>
-          <w:bCs/>
-        </w:rPr>
-        <w:t>Q</w:t>
-      </w:r>
-      <w:r>
-        <w:rPr>
-          <w:b/>
-          <w:bCs/>
-        </w:rPr>
-        <w:t xml:space="preserve">uestion </w:t>
-      </w:r>
-      <w:r>
-        <w:rPr>
-          <w:b/>
-          <w:bCs/>
-        </w:rPr>
-        <w:t>3</w:t>
-      </w:r>
-      <w:r>
-        <w:rPr>
-          <w:b/>
-          <w:bCs/>
-        </w:rPr>
-        <w:t> :</w:t>
-      </w:r>
-      <w:r>
-        <w:rPr>
-          <w:b/>
-          <w:bCs/>
-        </w:rPr>
-        <w:t xml:space="preserve"> </w:t>
-      </w:r>
-      <w:r>
-        <w:t>Quelle est l'utilité de la</w:t>
-      </w:r>
-      <w:r>
-        <w:rPr>
-          <w:b/>
-          <w:bCs/>
-        </w:rPr>
-        <w:t xml:space="preserve"> pénalisation </w:t>
-      </w:r>
-      <w:r>
-        <w:t>des</w:t>
-      </w:r>
-      <w:r>
-        <w:rPr>
-          <w:b/>
-          <w:bCs/>
-        </w:rPr>
-        <w:t xml:space="preserve"> mouvements récurrents ?</w:t>
-      </w:r>
-    </w:p>
-    <w:p>
-      <w:r>
-        <w:t>A) Favoriser la convergence rapide</w:t>
-      </w:r>
-      <w:r>
-        <w:br/>
-        <w:t>B) Réduire la taille de la mémoire</w:t>
-      </w:r>
-      <w:r>
-        <w:br/>
-        <w:t>C) Encourager l'exploration de nouvelles solutions</w:t>
-      </w:r>
-      <w:r>
-        <w:br/>
-        <w:t>D) Simplifier la définition des voisinages</w:t>
-      </w:r>
-    </w:p>
-    <w:p>
-      <w:r>
-        <w:rPr>
-          <w:b/>
-          <w:bCs/>
-        </w:rPr>
-        <w:t>Réponse correcte :</w:t>
-      </w:r>
-      <w:r>
-        <w:t xml:space="preserve"> </w:t>
-      </w:r>
-      <w:r>
-        <w:rPr>
-          <w:b/>
-          <w:bCs/>
-        </w:rPr>
-        <w:t>C) Encourager l'exploration de nouvelles solutions</w:t>
-      </w:r>
-    </w:p>
-    <w:p>
-      <w:r>
-        <w:pict w14:anchorId="26279568">
-          <v:rect id="_x0000_i1107" style="width:0;height:1.5pt" o:hralign="center" o:hrstd="t" o:hr="t" fillcolor="#a0a0a0" stroked="f"/>
-        </w:pict>
-      </w:r>
-    </w:p>
-    <w:p>
-      <w:r>
-        <w:rPr>
-          <w:b/>
-          <w:bCs/>
-        </w:rPr>
-        <w:t xml:space="preserve">Question </w:t>
-      </w:r>
-      <w:r>
-        <w:rPr>
-          <w:b/>
-          <w:bCs/>
-        </w:rPr>
-        <w:t>4</w:t>
-      </w:r>
-      <w:r>
-        <w:rPr>
-          <w:b/>
-          <w:bCs/>
-        </w:rPr>
-        <w:t xml:space="preserve"> :</w:t>
-      </w:r>
-      <w:r>
-        <w:t xml:space="preserve"> </w:t>
-      </w:r>
-      <w:r>
-        <w:t xml:space="preserve">Quel est le rôle principal de la </w:t>
-      </w:r>
-      <w:r>
-        <w:rPr>
-          <w:b/>
-          <w:bCs/>
-        </w:rPr>
-        <w:t>mémoire à long terme</w:t>
-      </w:r>
-      <w:r>
-        <w:t xml:space="preserve"> dans la recherche tabou ?</w:t>
-      </w:r>
-    </w:p>
-    <w:p>
-      <w:r>
-        <w:t>A. Éviter de revisiter des solutions taboues récentes</w:t>
-      </w:r>
-      <w:r>
-        <w:br/>
-        <w:t>B. Favoriser uniquement les mouvements aléatoires</w:t>
-      </w:r>
-      <w:r>
-        <w:br/>
-        <w:t>C. Mémoriser les mouvements ayant eu un effet positif ou négatif</w:t>
-      </w:r>
-      <w:r>
-        <w:br/>
-        <w:t>D. Augmenter la taille de la mémoire courte</w:t>
-      </w:r>
-    </w:p>
-    <w:p>
-      <w:r>
-        <w:rPr>
-          <w:b/>
-          <w:bCs/>
-        </w:rPr>
-        <w:t>Réponse correcte :</w:t>
-      </w:r>
-      <w:r>
-        <w:t xml:space="preserve"> C</w:t>
-      </w:r>
-    </w:p>
-    <w:p>
-      <w:r>
-        <w:pict w14:anchorId="05E576FD">
-          <v:rect id="_x0000_i1109" style="width:0;height:1.5pt" o:hralign="center" o:hrstd="t" o:hr="t" fillcolor="#a0a0a0" stroked="f"/>
-        </w:pict>
-      </w:r>
-    </w:p>
-    <w:p>
-      <w:r>
-        <w:rPr>
-          <w:b/>
-          <w:bCs/>
-        </w:rPr>
-        <w:t xml:space="preserve">Question </w:t>
-      </w:r>
-      <w:r>
-        <w:rPr>
-          <w:b/>
-          <w:bCs/>
-        </w:rPr>
-        <w:t>5</w:t>
-      </w:r>
-      <w:r>
-        <w:rPr>
-          <w:b/>
-          <w:bCs/>
-        </w:rPr>
-        <w:t xml:space="preserve"> :</w:t>
-      </w:r>
-      <w:r>
-        <w:t xml:space="preserve"> </w:t>
-      </w:r>
-      <w:r>
-        <w:t xml:space="preserve">Dans quel cas utilise-t-on un </w:t>
-      </w:r>
-      <w:r>
-        <w:rPr>
-          <w:b/>
-          <w:bCs/>
-        </w:rPr>
-        <w:t>critère d’aspiration</w:t>
-      </w:r>
-      <w:r>
-        <w:t xml:space="preserve"> ?</w:t>
-      </w:r>
-    </w:p>
-    <w:p>
-      <w:r>
-        <w:t>A. Lorsqu'une solution respecte toutes les contraintes du problème</w:t>
-      </w:r>
-      <w:r>
-        <w:br/>
-        <w:t>B. Lorsqu’un mouvement interdit mène à une solution meilleure</w:t>
-      </w:r>
-      <w:r>
-        <w:br/>
-        <w:t>C. Lorsqu’il n’existe plus de solutions dans le voisinage</w:t>
-      </w:r>
-      <w:r>
-        <w:br/>
-        <w:t>D. Lorsqu’on a besoin de relancer l’algorithme depuis le début</w:t>
-      </w:r>
-    </w:p>
-    <w:p>
-      <w:r>
-        <w:rPr>
-          <w:b/>
-          <w:bCs/>
-        </w:rPr>
-        <w:lastRenderedPageBreak/>
-        <w:t>Réponse correcte :</w:t>
-      </w:r>
-      <w:r>
-        <w:t xml:space="preserve"> B</w:t>
-      </w:r>
-    </w:p>
-    <w:p>
-      <w:r>
-        <w:pict w14:anchorId="4F128606">
-          <v:rect id="_x0000_i1110" style="width:0;height:1.5pt" o:hralign="center" o:hrstd="t" o:hr="t" fillcolor="#a0a0a0" stroked="f"/>
-        </w:pict>
-      </w:r>
-    </w:p>
-    <w:p>
-      <w:r>
-        <w:rPr>
-          <w:b/>
-          <w:bCs/>
-        </w:rPr>
-        <w:t xml:space="preserve">Question </w:t>
-      </w:r>
-      <w:r>
-        <w:rPr>
-          <w:b/>
-          <w:bCs/>
-        </w:rPr>
-        <w:t>6</w:t>
-      </w:r>
-      <w:r>
-        <w:rPr>
-          <w:b/>
-          <w:bCs/>
-        </w:rPr>
-        <w:t xml:space="preserve"> :</w:t>
-      </w:r>
-      <w:r>
-        <w:t xml:space="preserve"> </w:t>
-      </w:r>
-      <w:r>
-        <w:t xml:space="preserve">Quel est un </w:t>
-      </w:r>
-      <w:r>
-        <w:rPr>
-          <w:b/>
-          <w:bCs/>
-        </w:rPr>
-        <w:t>avantage</w:t>
-      </w:r>
-      <w:r>
-        <w:t xml:space="preserve"> principal de la recherche tabou selon la présentation ?</w:t>
-      </w:r>
-    </w:p>
-    <w:p>
-      <w:r>
-        <w:t>A. Elle garantit toujours la solution optimale</w:t>
-      </w:r>
-      <w:r>
-        <w:br/>
-        <w:t>B. Elle ne nécessite aucun paramétrage</w:t>
-      </w:r>
-      <w:r>
-        <w:br/>
-        <w:t>C. Elle permet d’obtenir rapidement des solutions acceptables</w:t>
-      </w:r>
-      <w:r>
-        <w:br/>
-        <w:t>D. Elle évite totalement les mouvements interdits</w:t>
-      </w:r>
-    </w:p>
-    <w:p>
-      <w:r>
-        <w:rPr>
-          <w:b/>
-          <w:bCs/>
-        </w:rPr>
-        <w:t>Réponse correcte :</w:t>
-      </w:r>
-      <w:r>
-        <w:t xml:space="preserve"> C</w:t>
-      </w:r>
-    </w:p>
-    <w:p>
-      <w:r>
-        <w:pict w14:anchorId="395B4114">
-          <v:rect id="_x0000_i1112" style="width:0;height:1.5pt" o:hralign="center" o:hrstd="t" o:hr="t" fillcolor="#a0a0a0" stroked="f"/>
-        </w:pict>
-      </w:r>
-    </w:p>
-    <w:p>
-      <w:r>
-        <w:rPr>
-          <w:b/>
-          <w:bCs/>
-        </w:rPr>
-        <w:t xml:space="preserve">Question </w:t>
-      </w:r>
-      <w:r>
-        <w:rPr>
-          <w:b/>
-          <w:bCs/>
-        </w:rPr>
-        <w:t>7</w:t>
-      </w:r>
-      <w:r>
-        <w:rPr>
-          <w:b/>
-          <w:bCs/>
-        </w:rPr>
-        <w:t xml:space="preserve"> :</w:t>
-      </w:r>
-      <w:r>
-        <w:t xml:space="preserve"> </w:t>
-      </w:r>
-      <w:r>
-        <w:t xml:space="preserve">Quelle est l'idée principale </w:t>
-      </w:r>
-      <w:r>
-        <w:t xml:space="preserve">de la </w:t>
-      </w:r>
-      <w:r>
-        <w:rPr>
-          <w:b/>
-          <w:bCs/>
-        </w:rPr>
-        <w:t>recherche taboue</w:t>
-      </w:r>
-      <w:r>
-        <w:t xml:space="preserve"> ?</w:t>
-      </w:r>
-    </w:p>
-    <w:p>
-      <w:r>
-        <w:t>A. Explorer uniquement les meilleures solutions possibles</w:t>
-      </w:r>
-      <w:r>
-        <w:br/>
-        <w:t>B. Utiliser une méthode aléatoire sans mémoire</w:t>
-      </w:r>
-      <w:r>
-        <w:br/>
-        <w:t>C. Autoriser des mouvements non améliorants tout en évitant les retours en arrière</w:t>
-      </w:r>
-      <w:r>
-        <w:br/>
-        <w:t>D. Appliquer des règles fixes sans adaptation</w:t>
-      </w:r>
-    </w:p>
-    <w:p>
-      <w:r>
-        <w:rPr>
-          <w:b/>
-          <w:bCs/>
-        </w:rPr>
-        <w:t>Réponse correcte :</w:t>
-      </w:r>
-      <w:r>
-        <w:t xml:space="preserve"> C</w:t>
-      </w:r>
-    </w:p>
-    <w:p>
-      <w:r>
-        <w:pict w14:anchorId="7CDC7953">
-          <v:rect id="_x0000_i1113" style="width:0;height:1.5pt" o:hralign="center" o:hrstd="t" o:hr="t" fillcolor="#a0a0a0" stroked="f"/>
-        </w:pict>
-      </w:r>
-    </w:p>
-    <w:p>
-      <w:r>
-        <w:rPr>
-          <w:b/>
-          <w:bCs/>
-        </w:rPr>
-        <w:t xml:space="preserve">Question </w:t>
-      </w:r>
-      <w:r>
-        <w:rPr>
-          <w:b/>
-          <w:bCs/>
-        </w:rPr>
-        <w:t>8</w:t>
-      </w:r>
-      <w:r>
-        <w:rPr>
-          <w:b/>
-          <w:bCs/>
-        </w:rPr>
-        <w:t xml:space="preserve"> :</w:t>
-      </w:r>
-      <w:r>
-        <w:t xml:space="preserve"> </w:t>
-      </w:r>
-      <w:r>
-        <w:t xml:space="preserve">Que permet de faire une </w:t>
-      </w:r>
-      <w:r>
-        <w:rPr>
-          <w:b/>
-          <w:bCs/>
-        </w:rPr>
-        <w:t>mémoire récursive</w:t>
-      </w:r>
-      <w:r>
-        <w:t xml:space="preserve"> dans </w:t>
-      </w:r>
-      <w:r>
-        <w:t>la recherche taboue</w:t>
-      </w:r>
-      <w:r>
-        <w:t xml:space="preserve"> ?</w:t>
-      </w:r>
-    </w:p>
-    <w:p>
-      <w:r>
-        <w:t>A. Supprimer les anciennes solutions du voisinage</w:t>
-      </w:r>
-      <w:r>
-        <w:br/>
-        <w:t>B. Évaluer l’impact d’un mouvement sur plusieurs itérations</w:t>
-      </w:r>
-      <w:r>
-        <w:br/>
-        <w:t>C. Réinitialiser l’algorithme automatiquement</w:t>
-      </w:r>
-      <w:r>
-        <w:br/>
-        <w:t>D. Revenir à la meilleure solution précédente</w:t>
-      </w:r>
-    </w:p>
-    <w:p>
-      <w:r>
-        <w:rPr>
-          <w:b/>
-          <w:bCs/>
-        </w:rPr>
-        <w:t>Réponse correcte :</w:t>
-      </w:r>
-      <w:r>
-        <w:t xml:space="preserve"> B</w:t>
-      </w:r>
-    </w:p>
-    <w:p>
-      <w:r>
-        <w:pict w14:anchorId="312755EC">
-          <v:rect id="_x0000_i1114" style="width:0;height:1.5pt" o:hralign="center" o:hrstd="t" o:hr="t" fillcolor="#a0a0a0" stroked="f"/>
-        </w:pict>
-      </w:r>
-    </w:p>
-    <w:p>
-      <w:r>
-        <w:rPr>
-          <w:b/>
-          <w:bCs/>
-        </w:rPr>
-        <w:t xml:space="preserve">Question </w:t>
-      </w:r>
-      <w:r>
-        <w:rPr>
-          <w:b/>
-          <w:bCs/>
-        </w:rPr>
-        <w:t>9</w:t>
-      </w:r>
-      <w:r>
-        <w:rPr>
-          <w:b/>
-          <w:bCs/>
-        </w:rPr>
-        <w:t xml:space="preserve"> :</w:t>
-      </w:r>
-      <w:r>
-        <w:t xml:space="preserve"> </w:t>
-      </w:r>
-      <w:r>
-        <w:t xml:space="preserve">Dans le QAP présenté, quel est </w:t>
-      </w:r>
-      <w:r>
-        <w:rPr>
-          <w:b/>
-          <w:bCs/>
-        </w:rPr>
-        <w:t>l’objectif</w:t>
-      </w:r>
-      <w:r>
-        <w:t xml:space="preserve"> de l’algorithme tabou ?</w:t>
-      </w:r>
-    </w:p>
-    <w:p>
-      <w:r>
-        <w:t>A. Répartir les tâches de manière équitable</w:t>
-      </w:r>
-      <w:r>
-        <w:br/>
-        <w:t>B. Réduire la distance entre les usines</w:t>
-      </w:r>
-      <w:r>
-        <w:br/>
-        <w:t>C. Minimiser le coût total basé sur les flux et les distances</w:t>
-      </w:r>
-      <w:r>
-        <w:br/>
-        <w:t>D. Maximiser le nombre d’installations utilisées</w:t>
-      </w:r>
-    </w:p>
-    <w:p>
-      <w:r>
-        <w:rPr>
-          <w:b/>
-          <w:bCs/>
-        </w:rPr>
-        <w:t>Réponse correcte :</w:t>
-      </w:r>
-      <w:r>
-        <w:t xml:space="preserve"> C</w:t>
-      </w:r>
-    </w:p>
-    <w:p>
-      <w:r>
-        <w:pict w14:anchorId="4D180072">
-          <v:rect id="_x0000_i1115" style="width:0;height:1.5pt" o:hralign="center" o:hrstd="t" o:hr="t" fillcolor="#a0a0a0" stroked="f"/>
-        </w:pict>
-      </w:r>
-    </w:p>
-    <w:p>
-      <w:r>
-        <w:rPr>
-          <w:b/>
-          <w:bCs/>
-        </w:rPr>
-        <w:t>Question 1</w:t>
-      </w:r>
-      <w:r>
-        <w:rPr>
-          <w:b/>
-          <w:bCs/>
-        </w:rPr>
-        <w:t>0</w:t>
-      </w:r>
-      <w:r>
-        <w:rPr>
-          <w:b/>
-          <w:bCs/>
-        </w:rPr>
-        <w:t xml:space="preserve"> :</w:t>
-      </w:r>
-      <w:r>
-        <w:t xml:space="preserve"> </w:t>
-      </w:r>
-      <w:r>
-        <w:t xml:space="preserve">Quel </w:t>
-      </w:r>
-      <w:r>
-        <w:rPr>
-          <w:b/>
-          <w:bCs/>
-        </w:rPr>
-        <w:t>type de voisinage</w:t>
-      </w:r>
-      <w:r>
-        <w:t xml:space="preserve"> est utilisé dans l’implémentation de l’algorithme pour le QAP ?</w:t>
-      </w:r>
-    </w:p>
-    <w:p>
-      <w:r>
-        <w:t>A. Mutation aléatoire</w:t>
-      </w:r>
-      <w:r>
-        <w:br/>
-        <w:t>B. Déplacement d’unité</w:t>
-      </w:r>
-      <w:r>
-        <w:br/>
-        <w:t>C. Échange de positions entre deux usines</w:t>
-      </w:r>
-      <w:r>
-        <w:br/>
-        <w:t>D. Suppression et insertion de tâches</w:t>
-      </w:r>
-    </w:p>
-    <w:p>
-      <w:r>
-        <w:rPr>
-          <w:b/>
-          <w:bCs/>
-        </w:rPr>
-        <w:t>Réponse correcte :</w:t>
-      </w:r>
-      <w:r>
-        <w:t xml:space="preserve"> C</w:t>
       </w:r>
     </w:p>
     <w:sectPr>
@@ -1572,6 +1208,7 @@
   <w:style w:type="character" w:default="1" w:styleId="Policepardfaut">
     <w:name w:val="Default Paragraph Font"/>
     <w:uiPriority w:val="1"/>
+    <w:semiHidden/>
     <w:unhideWhenUsed/>
   </w:style>
   <w:style w:type="table" w:default="1" w:styleId="TableauNormal">

</xml_diff>